<commit_message>
usuniecie syfow i nowe rozdzialy
</commit_message>
<xml_diff>
--- a/Praca inżynierska Tomek Piotrek Ferens.docx
+++ b/Praca inżynierska Tomek Piotrek Ferens.docx
@@ -58,42 +58,16 @@
         <w:t>W poniższej pracy zaprezentowany jest</w:t>
       </w:r>
       <w:r>
-        <w:t xml:space="preserve"> projekt szybkiej, inteligentnej kamery opartej na systemie wbudowanym </w:t>
-      </w:r>
-      <w:proofErr w:type="spellStart"/>
-      <w:r>
-        <w:t>Raspberry</w:t>
-      </w:r>
-      <w:proofErr w:type="spellEnd"/>
-      <w:r>
-        <w:t xml:space="preserve"> Pi 2 z </w:t>
-      </w:r>
-      <w:r>
-        <w:t xml:space="preserve">układem </w:t>
-      </w:r>
-      <w:proofErr w:type="spellStart"/>
-      <w:r>
-        <w:t>SoC</w:t>
-      </w:r>
-      <w:proofErr w:type="spellEnd"/>
-      <w:r>
-        <w:t xml:space="preserve"> BCM2836 firmy </w:t>
-      </w:r>
-      <w:proofErr w:type="spellStart"/>
-      <w:r>
-        <w:t>Broadcom</w:t>
-      </w:r>
-      <w:proofErr w:type="spellEnd"/>
-      <w:r>
-        <w:t xml:space="preserve"> oraz modułem kamery </w:t>
-      </w:r>
-      <w:proofErr w:type="spellStart"/>
-      <w:r>
-        <w:t>RaspiCam</w:t>
-      </w:r>
-      <w:proofErr w:type="spellEnd"/>
-      <w:r>
-        <w:t xml:space="preserve"> -  sensor ov5647. </w:t>
+        <w:t xml:space="preserve"> projekt szybkiej, inteligentnej kamery opartej na systemie wbudowanym Raspberry Pi 2 z </w:t>
+      </w:r>
+      <w:r>
+        <w:t>układem SoC</w:t>
+      </w:r>
+      <w:r>
+        <w:t xml:space="preserve"> BCM2836 firmy Broadcom</w:t>
+      </w:r>
+      <w:r>
+        <w:t xml:space="preserve"> oraz modułem kamery RaspiCam -  sensor ov5647. </w:t>
       </w:r>
     </w:p>
     <w:p>
@@ -101,15 +75,7 @@
         <w:t>Dzię</w:t>
       </w:r>
       <w:r>
-        <w:t xml:space="preserve">ki wydajnym podzespołom płyty </w:t>
-      </w:r>
-      <w:proofErr w:type="spellStart"/>
-      <w:r>
-        <w:t>Raspberry</w:t>
-      </w:r>
-      <w:proofErr w:type="spellEnd"/>
-      <w:r>
-        <w:t xml:space="preserve"> Pi 2 możliwe jest szybkie przetworzenie obrazu w celu detekcji wymaganego wzorca i wykonanie określonej akcji.</w:t>
+        <w:t>ki wydajnym podzespołom płyty Raspberry Pi 2 możliwe jest szybkie przetworzenie obrazu w celu detekcji wymaganego wzorca i wykonanie określonej akcji.</w:t>
       </w:r>
       <w:r>
         <w:br/>
@@ -118,15 +84,7 @@
     </w:p>
     <w:p>
       <w:r>
-        <w:t xml:space="preserve">Płyta pracuje pod kontrolą systemu Linux, dystrybucji </w:t>
-      </w:r>
-      <w:proofErr w:type="spellStart"/>
-      <w:r>
-        <w:t>Raspbian</w:t>
-      </w:r>
-      <w:proofErr w:type="spellEnd"/>
-      <w:r>
-        <w:t xml:space="preserve"> , na którym uruchamiana jest aplikacja napisana w języku C++.</w:t>
+        <w:t>Płyta pracuje pod kontrolą systemu Linux, dystrybucji Raspbian , na którym uruchamiana jest aplikacja napisana w języku C++.</w:t>
       </w:r>
     </w:p>
     <w:p>
@@ -416,21 +374,12 @@
         </w:rPr>
         <w:t xml:space="preserve">Jako, że wraz z rozwojem technologii możliwości układów </w:t>
       </w:r>
-      <w:proofErr w:type="spellStart"/>
       <w:r>
         <w:rPr>
           <w:sz w:val="24"/>
           <w:szCs w:val="24"/>
         </w:rPr>
-        <w:t>SoC</w:t>
-      </w:r>
-      <w:proofErr w:type="spellEnd"/>
-      <w:r>
-        <w:rPr>
-          <w:sz w:val="24"/>
-          <w:szCs w:val="24"/>
-        </w:rPr>
-        <w:t xml:space="preserve">  </w:t>
+        <w:t xml:space="preserve">SoC  </w:t>
       </w:r>
       <w:r>
         <w:rPr>
@@ -759,100 +708,52 @@
           <w:tab w:val="left" w:pos="2404"/>
         </w:tabs>
       </w:pPr>
-      <w:proofErr w:type="spellStart"/>
       <w:r>
         <w:rPr>
           <w:b/>
         </w:rPr>
-        <w:t>Raspberry</w:t>
-      </w:r>
-      <w:proofErr w:type="spellEnd"/>
-      <w:r>
-        <w:rPr>
-          <w:b/>
-        </w:rPr>
-        <w:t xml:space="preserve"> Pi 2 firmy </w:t>
-      </w:r>
-      <w:proofErr w:type="spellStart"/>
+        <w:t xml:space="preserve">Raspberry Pi 2 firmy </w:t>
+      </w:r>
       <w:r>
         <w:rPr>
           <w:b/>
           <w:i/>
         </w:rPr>
-        <w:t>Raspberry</w:t>
-      </w:r>
-      <w:proofErr w:type="spellEnd"/>
+        <w:t>Raspberry Pi Foundation</w:t>
+      </w:r>
+      <w:r>
+        <w:t xml:space="preserve"> jest minikomputerem wyposażonym w wydajną</w:t>
+      </w:r>
+      <w:r>
+        <w:t>, 4-rdzeniową</w:t>
+      </w:r>
+      <w:r>
+        <w:t xml:space="preserve"> jednostkę</w:t>
+      </w:r>
+      <w:r>
+        <w:t xml:space="preserve"> SoC</w:t>
+      </w:r>
+      <w:r>
+        <w:t xml:space="preserve"> </w:t>
+      </w:r>
+      <w:r>
+        <w:rPr>
+          <w:b/>
+        </w:rPr>
+        <w:t xml:space="preserve">BCM 2836 firmy </w:t>
+      </w:r>
       <w:r>
         <w:rPr>
           <w:b/>
           <w:i/>
         </w:rPr>
-        <w:t xml:space="preserve"> Pi Foundation</w:t>
-      </w:r>
-      <w:r>
-        <w:t xml:space="preserve"> jest minikomputerem wyposażonym w wydajną</w:t>
-      </w:r>
-      <w:r>
-        <w:t>, 4-rdzeniową</w:t>
-      </w:r>
-      <w:r>
-        <w:t xml:space="preserve"> jednostkę</w:t>
-      </w:r>
-      <w:r>
-        <w:t xml:space="preserve"> </w:t>
-      </w:r>
-      <w:proofErr w:type="spellStart"/>
-      <w:r>
-        <w:t>SoC</w:t>
-      </w:r>
-      <w:proofErr w:type="spellEnd"/>
-      <w:r>
-        <w:t xml:space="preserve"> </w:t>
-      </w:r>
-      <w:r>
-        <w:rPr>
-          <w:b/>
-        </w:rPr>
-        <w:t xml:space="preserve">BCM 2836 firmy </w:t>
-      </w:r>
-      <w:proofErr w:type="spellStart"/>
-      <w:r>
-        <w:rPr>
-          <w:b/>
-          <w:i/>
-        </w:rPr>
         <w:t>Broadcom</w:t>
       </w:r>
-      <w:proofErr w:type="spellEnd"/>
       <w:r>
         <w:t xml:space="preserve">. </w:t>
       </w:r>
       <w:r>
-        <w:t xml:space="preserve">Posiada min.  złącze HDMI, 4 złącza USB i jedno </w:t>
-      </w:r>
-      <w:proofErr w:type="spellStart"/>
-      <w:r>
-        <w:t>Ethernet’owe</w:t>
-      </w:r>
-      <w:proofErr w:type="spellEnd"/>
-      <w:r>
-        <w:t xml:space="preserve">. Ponadto kontroler kart SD, pozwala uruchomić system operacyjny z karty </w:t>
-      </w:r>
-      <w:proofErr w:type="spellStart"/>
-      <w:r>
-        <w:t>microSD</w:t>
-      </w:r>
-      <w:proofErr w:type="spellEnd"/>
-      <w:r>
-        <w:t xml:space="preserve">. Płyta posiada także złącza dla dedykowanej kamery </w:t>
-      </w:r>
-      <w:proofErr w:type="spellStart"/>
-      <w:r>
-        <w:t>RaspiCam</w:t>
-      </w:r>
-      <w:proofErr w:type="spellEnd"/>
-      <w:r>
-        <w:t xml:space="preserve"> (sensor ov5xx) oraz złącze Display port, dla wyświetlacza. Cena : 175 zł</w:t>
+        <w:t>Posiada min.  złącze HDMI, 4 złącza USB i jedno Ethernet’owe. Ponadto kontroler kart SD, pozwala uruchomić system operacyjny z karty microSD. Płyta posiada także złącza dla dedykowanej kamery RaspiCam (sensor ov5xx) oraz złącze Display port, dla wyświetlacza. Cena : 175 zł</w:t>
       </w:r>
     </w:p>
     <w:p>
@@ -935,15 +836,7 @@
         <w:jc w:val="center"/>
       </w:pPr>
       <w:r>
-        <w:t xml:space="preserve">Rysunek 1.1. </w:t>
-      </w:r>
-      <w:proofErr w:type="spellStart"/>
-      <w:r>
-        <w:t>Raspberry</w:t>
-      </w:r>
-      <w:proofErr w:type="spellEnd"/>
-      <w:r>
-        <w:t xml:space="preserve"> Pi w wersji 2</w:t>
+        <w:t>Rysunek 1.1. Raspberry Pi w wersji 2</w:t>
       </w:r>
       <w:r>
         <w:br/>
@@ -959,35 +852,12 @@
         </w:tabs>
         <w:ind w:left="709"/>
       </w:pPr>
-      <w:proofErr w:type="spellStart"/>
       <w:r>
         <w:rPr>
           <w:b/>
         </w:rPr>
-        <w:t>BeagleBone</w:t>
-      </w:r>
-      <w:proofErr w:type="spellEnd"/>
-      <w:r>
-        <w:rPr>
-          <w:b/>
-        </w:rPr>
-        <w:t xml:space="preserve"> Black </w:t>
-      </w:r>
-      <w:proofErr w:type="spellStart"/>
-      <w:r>
-        <w:rPr>
-          <w:b/>
-        </w:rPr>
-        <w:t>Rev</w:t>
-      </w:r>
-      <w:proofErr w:type="spellEnd"/>
-      <w:r>
-        <w:rPr>
-          <w:b/>
-        </w:rPr>
-        <w:t xml:space="preserve">. C firmy </w:t>
-      </w:r>
-      <w:proofErr w:type="spellStart"/>
+        <w:t xml:space="preserve">BeagleBone Black Rev. C firmy </w:t>
+      </w:r>
       <w:r>
         <w:rPr>
           <w:b/>
@@ -995,7 +865,6 @@
         </w:rPr>
         <w:t>BeagleBoard</w:t>
       </w:r>
-      <w:proofErr w:type="spellEnd"/>
       <w:r>
         <w:rPr>
           <w:i/>
@@ -1094,23 +963,7 @@
         <w:jc w:val="center"/>
       </w:pPr>
       <w:r>
-        <w:t xml:space="preserve">Rysunek 1.2. </w:t>
-      </w:r>
-      <w:proofErr w:type="spellStart"/>
-      <w:r>
-        <w:t>BeagleBone</w:t>
-      </w:r>
-      <w:proofErr w:type="spellEnd"/>
-      <w:r>
-        <w:t xml:space="preserve"> Black </w:t>
-      </w:r>
-      <w:proofErr w:type="spellStart"/>
-      <w:r>
-        <w:t>Rev</w:t>
-      </w:r>
-      <w:proofErr w:type="spellEnd"/>
-      <w:r>
-        <w:t>. C</w:t>
+        <w:t>Rysunek 1.2. BeagleBone Black Rev. C</w:t>
       </w:r>
     </w:p>
     <w:p>
@@ -1129,21 +982,12 @@
           <w:tab w:val="left" w:pos="2404"/>
         </w:tabs>
       </w:pPr>
-      <w:proofErr w:type="spellStart"/>
       <w:r>
         <w:rPr>
           <w:b/>
         </w:rPr>
-        <w:t>OlinuXino</w:t>
-      </w:r>
-      <w:proofErr w:type="spellEnd"/>
-      <w:r>
-        <w:rPr>
-          <w:b/>
-        </w:rPr>
-        <w:t xml:space="preserve"> Micro A13 firmy </w:t>
-      </w:r>
-      <w:proofErr w:type="spellStart"/>
+        <w:t xml:space="preserve">OlinuXino Micro A13 firmy </w:t>
+      </w:r>
       <w:r>
         <w:rPr>
           <w:b/>
@@ -1151,7 +995,6 @@
         </w:rPr>
         <w:t>Olimex</w:t>
       </w:r>
-      <w:proofErr w:type="spellEnd"/>
       <w:r>
         <w:rPr>
           <w:b/>
@@ -1159,39 +1002,7 @@
         <w:t xml:space="preserve">  </w:t>
       </w:r>
       <w:r>
-        <w:t xml:space="preserve">z jednostką </w:t>
-      </w:r>
-      <w:proofErr w:type="spellStart"/>
-      <w:r>
-        <w:t>SoC</w:t>
-      </w:r>
-      <w:proofErr w:type="spellEnd"/>
-      <w:r>
-        <w:t xml:space="preserve"> </w:t>
-      </w:r>
-      <w:proofErr w:type="spellStart"/>
-      <w:r>
-        <w:t>Allwinner</w:t>
-      </w:r>
-      <w:proofErr w:type="spellEnd"/>
-      <w:r>
-        <w:t xml:space="preserve"> A13 i rdzeniem A13 </w:t>
-      </w:r>
-      <w:proofErr w:type="spellStart"/>
-      <w:r>
-        <w:t>Cortex</w:t>
-      </w:r>
-      <w:proofErr w:type="spellEnd"/>
-      <w:r>
-        <w:t xml:space="preserve"> A8 taktowanym zegarem 1GHz oraz </w:t>
-      </w:r>
-      <w:proofErr w:type="spellStart"/>
-      <w:r>
-        <w:t>jedostką</w:t>
-      </w:r>
-      <w:proofErr w:type="spellEnd"/>
-      <w:r>
-        <w:t xml:space="preserve"> GPU 3D Mali400 i 256 MB RAM stanowi tańszą alternatywę dla ww. urządzeń. Płyta posiada złącza USB, kontroler kart SD oraz wyjście VGA. Ponadto ma też osobne złącze dla wyświetlacza LCD i 40 portów GPIO. Cena: 35 EUR.</w:t>
+        <w:t>z jednostką SoC Allwinner A13 i rdzeniem A13 Cortex A8 taktowanym zegarem 1GHz oraz jedostką GPU 3D Mali400 i 256 MB RAM stanowi tańszą alternatywę dla ww. urządzeń. Płyta posiada złącza USB, kontroler kart SD oraz wyjście VGA. Ponadto ma też osobne złącze dla wyświetlacza LCD i 40 portów GPIO. Cena: 35 EUR.</w:t>
       </w:r>
     </w:p>
     <w:p>
@@ -1267,15 +1078,7 @@
         <w:jc w:val="center"/>
       </w:pPr>
       <w:r>
-        <w:t xml:space="preserve">Rysunek 1.3. </w:t>
-      </w:r>
-      <w:proofErr w:type="spellStart"/>
-      <w:r>
-        <w:t>OlinuXino</w:t>
-      </w:r>
-      <w:proofErr w:type="spellEnd"/>
-      <w:r>
-        <w:t xml:space="preserve"> Micro A13</w:t>
+        <w:t>Rysunek 1.3. OlinuXino Micro A13</w:t>
       </w:r>
       <w:r>
         <w:br/>
@@ -1482,13 +1285,8 @@
               </w:tabs>
               <w:ind w:left="0"/>
             </w:pPr>
-            <w:proofErr w:type="spellStart"/>
             <w:r>
-              <w:t>Raspberry</w:t>
-            </w:r>
-            <w:proofErr w:type="spellEnd"/>
-            <w:r>
-              <w:t xml:space="preserve"> Pi 2</w:t>
+              <w:t>Raspberry Pi 2</w:t>
             </w:r>
           </w:p>
         </w:tc>
@@ -1571,19 +1369,11 @@
                 <w:lang w:val="en-US"/>
               </w:rPr>
             </w:pPr>
-            <w:proofErr w:type="spellStart"/>
             <w:r>
               <w:rPr>
                 <w:lang w:val="en-US"/>
               </w:rPr>
-              <w:t>VideoCore</w:t>
-            </w:r>
-            <w:proofErr w:type="spellEnd"/>
-            <w:r>
-              <w:rPr>
-                <w:lang w:val="en-US"/>
-              </w:rPr>
-              <w:t xml:space="preserve"> IV</w:t>
+              <w:t>VideoCore IV</w:t>
             </w:r>
           </w:p>
         </w:tc>
@@ -1602,14 +1392,12 @@
                 <w:lang w:val="en-US"/>
               </w:rPr>
             </w:pPr>
-            <w:proofErr w:type="spellStart"/>
             <w:r>
               <w:rPr>
                 <w:lang w:val="en-US"/>
               </w:rPr>
               <w:t>Tak</w:t>
             </w:r>
-            <w:proofErr w:type="spellEnd"/>
           </w:p>
         </w:tc>
         <w:tc>
@@ -1747,7 +1535,6 @@
                 <w:lang w:val="en-US"/>
               </w:rPr>
             </w:pPr>
-            <w:proofErr w:type="spellStart"/>
             <w:r>
               <w:rPr>
                 <w:rFonts w:ascii="Verdana" w:hAnsi="Verdana"/>
@@ -1756,18 +1543,7 @@
                 <w:szCs w:val="18"/>
                 <w:shd w:val="clear" w:color="auto" w:fill="FFFFFF"/>
               </w:rPr>
-              <w:t>PowerVR</w:t>
-            </w:r>
-            <w:proofErr w:type="spellEnd"/>
-            <w:r>
-              <w:rPr>
-                <w:rFonts w:ascii="Verdana" w:hAnsi="Verdana"/>
-                <w:color w:val="555555"/>
-                <w:sz w:val="18"/>
-                <w:szCs w:val="18"/>
-                <w:shd w:val="clear" w:color="auto" w:fill="FFFFFF"/>
-              </w:rPr>
-              <w:t xml:space="preserve"> SGX530</w:t>
+              <w:t>PowerVR SGX530</w:t>
             </w:r>
           </w:p>
         </w:tc>
@@ -1786,14 +1562,12 @@
                 <w:lang w:val="en-US"/>
               </w:rPr>
             </w:pPr>
-            <w:proofErr w:type="spellStart"/>
             <w:r>
               <w:rPr>
                 <w:lang w:val="en-US"/>
               </w:rPr>
               <w:t>Nie</w:t>
             </w:r>
-            <w:proofErr w:type="spellEnd"/>
           </w:p>
         </w:tc>
         <w:tc>
@@ -1859,19 +1633,11 @@
                 <w:lang w:val="en-US"/>
               </w:rPr>
             </w:pPr>
-            <w:proofErr w:type="spellStart"/>
             <w:r>
               <w:rPr>
                 <w:lang w:val="en-US"/>
               </w:rPr>
-              <w:t>OlinuXino</w:t>
-            </w:r>
-            <w:proofErr w:type="spellEnd"/>
-            <w:r>
-              <w:rPr>
-                <w:lang w:val="en-US"/>
-              </w:rPr>
-              <w:t xml:space="preserve"> Micro A13</w:t>
+              <w:t>OlinuXino Micro A13</w:t>
             </w:r>
           </w:p>
         </w:tc>
@@ -1890,19 +1656,11 @@
                 <w:lang w:val="en-US"/>
               </w:rPr>
             </w:pPr>
-            <w:proofErr w:type="spellStart"/>
             <w:r>
               <w:rPr>
                 <w:lang w:val="en-US"/>
               </w:rPr>
-              <w:t>Allwinner</w:t>
-            </w:r>
-            <w:proofErr w:type="spellEnd"/>
-            <w:r>
-              <w:rPr>
-                <w:lang w:val="en-US"/>
-              </w:rPr>
-              <w:t xml:space="preserve"> A13</w:t>
+              <w:t>Allwinner A13</w:t>
             </w:r>
             <w:r>
               <w:rPr>
@@ -1979,14 +1737,12 @@
                 <w:lang w:val="en-US"/>
               </w:rPr>
             </w:pPr>
-            <w:proofErr w:type="spellStart"/>
             <w:r>
               <w:rPr>
                 <w:lang w:val="en-US"/>
               </w:rPr>
               <w:t>Tak</w:t>
             </w:r>
-            <w:proofErr w:type="spellEnd"/>
           </w:p>
         </w:tc>
         <w:tc>
@@ -3692,18 +3448,10 @@
         <w:jc w:val="both"/>
       </w:pPr>
       <w:r>
-        <w:t xml:space="preserve">Wśród systemów wbudowanych opartych na platformie </w:t>
-      </w:r>
-      <w:proofErr w:type="spellStart"/>
-      <w:r>
-        <w:t>R</w:t>
-      </w:r>
-      <w:r>
-        <w:t>aspberry</w:t>
-      </w:r>
-      <w:proofErr w:type="spellEnd"/>
-      <w:r>
-        <w:t xml:space="preserve"> można wyróżnić następujące dystrybucje:</w:t>
+        <w:t>Wśród systemów wbudowanych opartych na platformie R</w:t>
+      </w:r>
+      <w:r>
+        <w:t>aspberry można wyróżnić następujące dystrybucje:</w:t>
       </w:r>
     </w:p>
     <w:p>
@@ -3724,15 +3472,7 @@
         <w:jc w:val="both"/>
       </w:pPr>
       <w:r>
-        <w:t>-</w:t>
-      </w:r>
-      <w:proofErr w:type="spellStart"/>
-      <w:r>
-        <w:t>Raspbian</w:t>
-      </w:r>
-      <w:proofErr w:type="spellEnd"/>
-      <w:r>
-        <w:t xml:space="preserve"> – </w:t>
+        <w:t xml:space="preserve">-Raspbian – </w:t>
       </w:r>
       <w:r>
         <w:rPr>
@@ -3748,52 +3488,24 @@
           <w:color w:val="000000"/>
           <w:shd w:val="clear" w:color="auto" w:fill="FFFFFF"/>
         </w:rPr>
-        <w:t xml:space="preserve"> </w:t>
-      </w:r>
-      <w:proofErr w:type="spellStart"/>
+        <w:t xml:space="preserve"> dystrubucja,</w:t>
+      </w:r>
       <w:r>
         <w:rPr>
           <w:rFonts w:cstheme="minorHAnsi"/>
           <w:color w:val="000000"/>
           <w:shd w:val="clear" w:color="auto" w:fill="FFFFFF"/>
         </w:rPr>
-        <w:t>dystrubucja</w:t>
-      </w:r>
-      <w:proofErr w:type="spellEnd"/>
+        <w:t xml:space="preserve"> </w:t>
+      </w:r>
       <w:r>
         <w:rPr>
           <w:rFonts w:cstheme="minorHAnsi"/>
           <w:color w:val="000000"/>
           <w:shd w:val="clear" w:color="auto" w:fill="FFFFFF"/>
         </w:rPr>
-        <w:t>,</w:t>
-      </w:r>
-      <w:r>
-        <w:rPr>
-          <w:rFonts w:cstheme="minorHAnsi"/>
-          <w:color w:val="000000"/>
-          <w:shd w:val="clear" w:color="auto" w:fill="FFFFFF"/>
-        </w:rPr>
-        <w:t xml:space="preserve"> </w:t>
-      </w:r>
-      <w:r>
-        <w:rPr>
-          <w:rFonts w:cstheme="minorHAnsi"/>
-          <w:color w:val="000000"/>
-          <w:shd w:val="clear" w:color="auto" w:fill="FFFFFF"/>
-        </w:rPr>
-        <w:t xml:space="preserve">oparta na </w:t>
-      </w:r>
-      <w:proofErr w:type="spellStart"/>
-      <w:r>
-        <w:rPr>
-          <w:rFonts w:cstheme="minorHAnsi"/>
-          <w:color w:val="000000"/>
-          <w:shd w:val="clear" w:color="auto" w:fill="FFFFFF"/>
-        </w:rPr>
-        <w:t>Debianie</w:t>
-      </w:r>
-      <w:proofErr w:type="spellEnd"/>
+        <w:t>oparta na Debianie</w:t>
+      </w:r>
     </w:p>
     <w:p>
       <w:pPr>
@@ -3804,35 +3516,22 @@
         <w:jc w:val="both"/>
       </w:pPr>
       <w:r>
+        <w:t>-ArchLinux – pozwala w pełni dostosować system do wymagań użytkownika; pozbawiona GUI</w:t>
+      </w:r>
+    </w:p>
+    <w:p>
+      <w:pPr>
+        <w:pStyle w:val="Akapitzlist"/>
+        <w:tabs>
+          <w:tab w:val="left" w:pos="2404"/>
+        </w:tabs>
+        <w:jc w:val="both"/>
+      </w:pPr>
+      <w:r>
         <w:t>-</w:t>
       </w:r>
-      <w:proofErr w:type="spellStart"/>
-      <w:r>
-        <w:t>ArchLinux</w:t>
-      </w:r>
-      <w:proofErr w:type="spellEnd"/>
-      <w:r>
-        <w:t xml:space="preserve"> – pozwala w pełni dostosować system do wymagań użytkownika; pozbawiona GUI</w:t>
-      </w:r>
-    </w:p>
-    <w:p>
-      <w:pPr>
-        <w:pStyle w:val="Akapitzlist"/>
-        <w:tabs>
-          <w:tab w:val="left" w:pos="2404"/>
-        </w:tabs>
-        <w:jc w:val="both"/>
-      </w:pPr>
-      <w:r>
-        <w:t>-</w:t>
-      </w:r>
-      <w:proofErr w:type="spellStart"/>
-      <w:r>
-        <w:t>OpenELEC</w:t>
-      </w:r>
-      <w:proofErr w:type="spellEnd"/>
-      <w:r>
-        <w:t xml:space="preserve"> – dystrybucja typu Media Center</w:t>
+      <w:r>
+        <w:t>OpenELEC – dystrybucja typu Media Center</w:t>
       </w:r>
     </w:p>
     <w:p>
@@ -3859,13 +3558,8 @@
         </w:rPr>
       </w:pPr>
       <w:r>
-        <w:t xml:space="preserve">W projekcie wykorzystana zostanie dystrybucja </w:t>
-      </w:r>
-      <w:proofErr w:type="spellStart"/>
-      <w:r>
-        <w:t>Raspbian</w:t>
-      </w:r>
-      <w:proofErr w:type="spellEnd"/>
+        <w:t>W projekcie wykorzystana zostanie dystrybucja Raspbian</w:t>
+      </w:r>
       <w:r>
         <w:t xml:space="preserve"> .</w:t>
       </w:r>
@@ -3917,15 +3611,7 @@
       </w:r>
       <w:r>
         <w:br/>
-        <w:t xml:space="preserve">Najlepszy stosunek cena/jakość ma  </w:t>
-      </w:r>
-      <w:proofErr w:type="spellStart"/>
-      <w:r>
-        <w:t>Raspberry</w:t>
-      </w:r>
-      <w:proofErr w:type="spellEnd"/>
-      <w:r>
-        <w:t xml:space="preserve"> Pi 2. Czterordzeniowy procesor i 1GB pamięci RAM </w:t>
+        <w:t xml:space="preserve">Najlepszy stosunek cena/jakość ma  Raspberry Pi 2. Czterordzeniowy procesor i 1GB pamięci RAM </w:t>
       </w:r>
       <w:r>
         <w:t>daje dużo większe</w:t>
@@ -3960,15 +3646,7 @@
         </w:tabs>
       </w:pPr>
       <w:r>
-        <w:t xml:space="preserve">Jako dystrybucję systemu uruchamianą na płycie wybrano </w:t>
-      </w:r>
-      <w:proofErr w:type="spellStart"/>
-      <w:r>
-        <w:t>Raspbian</w:t>
-      </w:r>
-      <w:proofErr w:type="spellEnd"/>
-      <w:r>
-        <w:t>.</w:t>
+        <w:t>Jako dystrybucję systemu uruchamianą na płycie wybrano Raspbian.</w:t>
       </w:r>
       <w:r>
         <w:br/>
@@ -4089,15 +3767,7 @@
         <w:t xml:space="preserve"> z interfejsem Ethernet</w:t>
       </w:r>
       <w:r>
-        <w:t xml:space="preserve"> na systemie wbudowanym (ang. </w:t>
-      </w:r>
-      <w:proofErr w:type="spellStart"/>
-      <w:r>
-        <w:t>embedded</w:t>
-      </w:r>
-      <w:proofErr w:type="spellEnd"/>
-      <w:r>
-        <w:t xml:space="preserve"> system).</w:t>
+        <w:t xml:space="preserve"> na systemie wbudowanym (ang. embedded system).</w:t>
       </w:r>
       <w:r>
         <w:br/>
@@ -4405,13 +4075,8 @@
         <w:t>u</w:t>
       </w:r>
       <w:r>
-        <w:t xml:space="preserve"> PHP/</w:t>
-      </w:r>
-      <w:proofErr w:type="spellStart"/>
-      <w:r>
-        <w:t>jQuery</w:t>
-      </w:r>
-      <w:proofErr w:type="spellEnd"/>
+        <w:t xml:space="preserve"> PHP/jQuery</w:t>
+      </w:r>
     </w:p>
     <w:p>
       <w:pPr>
@@ -4573,15 +4238,7 @@
         </w:tabs>
       </w:pPr>
       <w:r>
-        <w:t xml:space="preserve">Według danych producenta czas potrzebny na wygenerowanie jednej klatki wynosi xx s. Protokół zastosowany w kamerze, to (USB/równoległy ?), cechujący się czasem </w:t>
-      </w:r>
-      <w:proofErr w:type="spellStart"/>
-      <w:r>
-        <w:t>przesyłu</w:t>
-      </w:r>
-      <w:proofErr w:type="spellEnd"/>
-      <w:r>
-        <w:t xml:space="preserve"> na poziomie xx s.</w:t>
+        <w:t>Według danych producenta czas potrzebny na wygenerowanie jednej klatki wynosi xx s. Protokół zastosowany w kamerze, to (USB/równoległy ?), cechujący się czasem przesyłu na poziomie xx s.</w:t>
       </w:r>
     </w:p>
     <w:p>
@@ -4617,15 +4274,7 @@
         <w:t>Czas ten jest uwarunkowany wydajnością akceleratora graficzn</w:t>
       </w:r>
       <w:r>
-        <w:t xml:space="preserve">ego i  ze względu na wydajną jednostkę GPU </w:t>
-      </w:r>
-      <w:proofErr w:type="spellStart"/>
-      <w:r>
-        <w:t>VideoCore</w:t>
-      </w:r>
-      <w:proofErr w:type="spellEnd"/>
-      <w:r>
-        <w:t xml:space="preserve"> IV uznawany jest w projekcie za pomijalny.</w:t>
+        <w:t>ego i  ze względu na wydajną jednostkę GPU VideoCore IV uznawany jest w projekcie za pomijalny.</w:t>
       </w:r>
     </w:p>
     <w:p>
@@ -4661,15 +4310,7 @@
         </w:tabs>
       </w:pPr>
       <w:r>
-        <w:t xml:space="preserve">4.Szybkość </w:t>
-      </w:r>
-      <w:proofErr w:type="spellStart"/>
-      <w:r>
-        <w:t>przesyłu</w:t>
-      </w:r>
-      <w:proofErr w:type="spellEnd"/>
-      <w:r>
-        <w:t xml:space="preserve"> danych przez </w:t>
+        <w:t xml:space="preserve">4.Szybkość przesyłu danych przez </w:t>
       </w:r>
       <w:r>
         <w:t>interfejs</w:t>
@@ -4688,23 +4329,7 @@
         <w:t>Protokół Ethernet</w:t>
       </w:r>
       <w:r>
-        <w:t xml:space="preserve"> jest jednym z podstawowych interfejsów komunikacji urządzeń w lokalnych sieciach komputerowych. Zastosowana w płycie </w:t>
-      </w:r>
-      <w:proofErr w:type="spellStart"/>
-      <w:r>
-        <w:t>Raspberry</w:t>
-      </w:r>
-      <w:proofErr w:type="spellEnd"/>
-      <w:r>
-        <w:t xml:space="preserve"> Pi 2 wbudowana karta sieciowa wg informacji producenta umożliwia transfer danych z przepustowością 10 lub 100 </w:t>
-      </w:r>
-      <w:proofErr w:type="spellStart"/>
-      <w:r>
-        <w:t>Mb</w:t>
-      </w:r>
-      <w:proofErr w:type="spellEnd"/>
-      <w:r>
-        <w:t>/s.</w:t>
+        <w:t xml:space="preserve"> jest jednym z podstawowych interfejsów komunikacji urządzeń w lokalnych sieciach komputerowych. Zastosowana w płycie Raspberry Pi 2 wbudowana karta sieciowa wg informacji producenta umożliwia transfer danych z przepustowością 10 lub 100 Mb/s.</w:t>
       </w:r>
     </w:p>
     <w:p>
@@ -4912,7 +4537,10 @@
         </w:tabs>
       </w:pPr>
       <w:r>
-        <w:t>Przeprowadzona została analiza funkcjonalności systemu i wymagań.</w:t>
+        <w:t>Przeprowadzona została analiza fu</w:t>
+      </w:r>
+      <w:r>
+        <w:t>nkcjonalności systemu i wymagań, zgodnie z założeniami z rozdziału 3.1.</w:t>
       </w:r>
     </w:p>
     <w:p>
@@ -4937,100 +4565,587 @@
           <w:tab w:val="left" w:pos="2404"/>
         </w:tabs>
       </w:pPr>
+      <w:r>
+        <w:t>Na ten etap składa</w:t>
+      </w:r>
+      <w:r>
+        <w:t xml:space="preserve"> się : zidentyfikowanie zachowań system</w:t>
+      </w:r>
+      <w:r>
+        <w:t>u i obiektów w nim występujących, a następnie</w:t>
+      </w:r>
+      <w:r>
+        <w:t xml:space="preserve"> określenie</w:t>
+      </w:r>
+      <w:r>
+        <w:t xml:space="preserve"> ich</w:t>
+      </w:r>
+      <w:r>
+        <w:t xml:space="preserve"> hierarchii ( dziedziczenie ) i sekwencji działania.</w:t>
+      </w:r>
+    </w:p>
+    <w:p>
+      <w:pPr>
+        <w:tabs>
+          <w:tab w:val="left" w:pos="2404"/>
+        </w:tabs>
+      </w:pPr>
+      <w:r>
+        <w:t>Obiekty występujące w systemie to :</w:t>
+      </w:r>
+    </w:p>
+    <w:p>
+      <w:pPr>
+        <w:tabs>
+          <w:tab w:val="left" w:pos="2404"/>
+        </w:tabs>
+      </w:pPr>
+      <w:r>
+        <w:rPr>
+          <w:b/>
+        </w:rPr>
+        <w:t>Module</w:t>
+      </w:r>
+      <w:r>
+        <w:t xml:space="preserve"> – bazowa klasa abstrakcyjna</w:t>
+      </w:r>
+    </w:p>
+    <w:p>
+      <w:pPr>
+        <w:tabs>
+          <w:tab w:val="left" w:pos="2404"/>
+        </w:tabs>
+      </w:pPr>
+      <w:r>
+        <w:rPr>
+          <w:b/>
+        </w:rPr>
+        <w:t>Object Detect</w:t>
+      </w:r>
+      <w:r>
+        <w:t xml:space="preserve"> – klasa implementująca detekcję obiektów</w:t>
+      </w:r>
+    </w:p>
+    <w:p>
+      <w:pPr>
+        <w:tabs>
+          <w:tab w:val="left" w:pos="2404"/>
+        </w:tabs>
+      </w:pPr>
+      <w:r>
+        <w:rPr>
+          <w:b/>
+        </w:rPr>
+        <w:t>Worker</w:t>
+      </w:r>
+      <w:r>
+        <w:t xml:space="preserve"> – klasa odpowiedzialna za wszelkiego rodzaju akcje</w:t>
+      </w:r>
+    </w:p>
+    <w:p>
+      <w:pPr>
+        <w:tabs>
+          <w:tab w:val="left" w:pos="2404"/>
+        </w:tabs>
+      </w:pPr>
+      <w:r>
+        <w:rPr>
+          <w:b/>
+        </w:rPr>
+        <w:t>Logger</w:t>
+      </w:r>
+      <w:r>
+        <w:t xml:space="preserve"> – klasa implementująca mechanizm generowania logów. Współpracuje bezpośrednio z </w:t>
+      </w:r>
+      <w:r>
+        <w:rPr>
+          <w:b/>
+        </w:rPr>
+        <w:t>Object Detect</w:t>
+      </w:r>
+    </w:p>
+    <w:p>
+      <w:pPr>
+        <w:tabs>
+          <w:tab w:val="left" w:pos="2404"/>
+        </w:tabs>
+      </w:pPr>
+      <w:r>
+        <w:rPr>
+          <w:b/>
+        </w:rPr>
+        <w:t>Controller</w:t>
+      </w:r>
+      <w:r>
+        <w:t xml:space="preserve"> – główna klasa zarządzająca pozostałymi, implementuje „inteligencję” kamery.</w:t>
+      </w:r>
+    </w:p>
+    <w:p>
+      <w:pPr>
+        <w:tabs>
+          <w:tab w:val="left" w:pos="2404"/>
+        </w:tabs>
+      </w:pPr>
+      <w:r>
+        <w:t>Do konkretnych zachowań można zaliczyć : detekcję obiektów, wykonan</w:t>
+      </w:r>
+      <w:r>
+        <w:t>i</w:t>
+      </w:r>
+      <w:r>
+        <w:t>e akcj</w:t>
+      </w:r>
+      <w:r>
+        <w:t>i</w:t>
+      </w:r>
+      <w:r>
+        <w:t xml:space="preserve"> (sterowanie portam</w:t>
+      </w:r>
+      <w:r>
+        <w:t>i GPIO), stworzenie pliku logów.</w:t>
+      </w:r>
+    </w:p>
+    <w:p>
+      <w:pPr>
+        <w:tabs>
+          <w:tab w:val="left" w:pos="2404"/>
+        </w:tabs>
+      </w:pPr>
+      <w:r>
+        <w:t>Sekwencja działania jest zdefiniowana następująco :</w:t>
+      </w:r>
+    </w:p>
+    <w:p>
+      <w:pPr>
+        <w:pStyle w:val="Akapitzlist"/>
+        <w:numPr>
+          <w:ilvl w:val="0"/>
+          <w:numId w:val="4"/>
+        </w:numPr>
+        <w:tabs>
+          <w:tab w:val="left" w:pos="2404"/>
+        </w:tabs>
+      </w:pPr>
+      <w:r>
+        <w:rPr>
+          <w:b/>
+        </w:rPr>
+        <w:t>Object Detect</w:t>
+      </w:r>
+      <w:r>
+        <w:t xml:space="preserve"> po wykryciu twarzy, wysyła sygnał do </w:t>
+      </w:r>
+      <w:r>
+        <w:rPr>
+          <w:b/>
+        </w:rPr>
+        <w:t>C</w:t>
+      </w:r>
+      <w:r>
+        <w:rPr>
+          <w:b/>
+        </w:rPr>
+        <w:t>ontrol</w:t>
+      </w:r>
+      <w:r>
+        <w:rPr>
+          <w:b/>
+        </w:rPr>
+        <w:t>l</w:t>
+      </w:r>
+      <w:r>
+        <w:rPr>
+          <w:b/>
+        </w:rPr>
+        <w:t>era</w:t>
+      </w:r>
+    </w:p>
+    <w:p>
+      <w:pPr>
+        <w:pStyle w:val="Akapitzlist"/>
+        <w:numPr>
+          <w:ilvl w:val="0"/>
+          <w:numId w:val="4"/>
+        </w:numPr>
+        <w:tabs>
+          <w:tab w:val="left" w:pos="2404"/>
+        </w:tabs>
+      </w:pPr>
+      <w:r>
+        <w:rPr>
+          <w:b/>
+        </w:rPr>
+        <w:t>C</w:t>
+      </w:r>
+      <w:r>
+        <w:rPr>
+          <w:b/>
+        </w:rPr>
+        <w:t>ontro</w:t>
+      </w:r>
+      <w:r>
+        <w:rPr>
+          <w:b/>
+        </w:rPr>
+        <w:t>l</w:t>
+      </w:r>
+      <w:r>
+        <w:rPr>
+          <w:b/>
+        </w:rPr>
+        <w:t>ler</w:t>
+      </w:r>
+      <w:r>
+        <w:t xml:space="preserve"> ustawia flagę </w:t>
+      </w:r>
+      <w:r>
+        <w:rPr>
+          <w:i/>
+        </w:rPr>
+        <w:t>detected=true</w:t>
+      </w:r>
+      <w:r>
+        <w:t xml:space="preserve">, odczekuje ustalony czas </w:t>
+      </w:r>
+      <w:r>
+        <w:rPr>
+          <w:i/>
+        </w:rPr>
+        <w:t>timeout = 2s</w:t>
+      </w:r>
+      <w:r>
+        <w:t xml:space="preserve"> </w:t>
+      </w:r>
+    </w:p>
+    <w:p>
+      <w:pPr>
+        <w:pStyle w:val="Akapitzlist"/>
+        <w:numPr>
+          <w:ilvl w:val="0"/>
+          <w:numId w:val="4"/>
+        </w:numPr>
+        <w:tabs>
+          <w:tab w:val="left" w:pos="2404"/>
+        </w:tabs>
+      </w:pPr>
+      <w:r>
+        <w:lastRenderedPageBreak/>
+        <w:t xml:space="preserve">Jeśli po </w:t>
+      </w:r>
+      <w:r>
+        <w:t xml:space="preserve">upływie </w:t>
+      </w:r>
+      <w:r>
+        <w:t>timeou</w:t>
+      </w:r>
+      <w:r>
+        <w:t>t’u</w:t>
+      </w:r>
+      <w:r>
+        <w:t xml:space="preserve"> </w:t>
+      </w:r>
+      <w:r>
+        <w:rPr>
+          <w:b/>
+        </w:rPr>
+        <w:t>C</w:t>
+      </w:r>
+      <w:r>
+        <w:rPr>
+          <w:b/>
+        </w:rPr>
+        <w:t>ontrol</w:t>
+      </w:r>
+      <w:r>
+        <w:rPr>
+          <w:b/>
+        </w:rPr>
+        <w:t>l</w:t>
+      </w:r>
+      <w:r>
+        <w:rPr>
+          <w:b/>
+        </w:rPr>
+        <w:t>er</w:t>
+      </w:r>
+      <w:r>
+        <w:t xml:space="preserve"> otrzyma ponownie sygnał, to zleca modułowi </w:t>
+      </w:r>
+      <w:r>
+        <w:rPr>
+          <w:b/>
+        </w:rPr>
+        <w:t>Worker</w:t>
+      </w:r>
+      <w:r>
+        <w:t xml:space="preserve"> i </w:t>
+      </w:r>
+      <w:r>
+        <w:rPr>
+          <w:b/>
+        </w:rPr>
+        <w:t xml:space="preserve">Logger </w:t>
+      </w:r>
+      <w:r>
+        <w:t>pracę</w:t>
+      </w:r>
+      <w:r>
+        <w:t xml:space="preserve"> – </w:t>
+      </w:r>
+      <w:r>
+        <w:t xml:space="preserve">odpowiednio </w:t>
+      </w:r>
+      <w:r>
+        <w:t>otwarcie drzwi</w:t>
+      </w:r>
+      <w:r>
+        <w:t xml:space="preserve"> i wygenerowanie pliku z logiem</w:t>
+      </w:r>
+      <w:r>
+        <w:t>.</w:t>
+      </w:r>
+    </w:p>
+    <w:p>
+      <w:pPr>
+        <w:pStyle w:val="Akapitzlist"/>
+        <w:numPr>
+          <w:ilvl w:val="0"/>
+          <w:numId w:val="4"/>
+        </w:numPr>
+        <w:tabs>
+          <w:tab w:val="left" w:pos="2404"/>
+        </w:tabs>
+      </w:pPr>
+      <w:r>
+        <w:t xml:space="preserve">Po wykonaniu pracy </w:t>
+      </w:r>
+      <w:r>
+        <w:rPr>
+          <w:b/>
+        </w:rPr>
+        <w:t>Worker</w:t>
+      </w:r>
+      <w:r>
+        <w:t xml:space="preserve"> wysyła do </w:t>
+      </w:r>
+      <w:r>
+        <w:rPr>
+          <w:b/>
+        </w:rPr>
+        <w:t>Controllera</w:t>
+      </w:r>
+      <w:r>
+        <w:t xml:space="preserve"> sygnał</w:t>
+      </w:r>
+    </w:p>
+    <w:p>
+      <w:pPr>
+        <w:pStyle w:val="Akapitzlist"/>
+        <w:numPr>
+          <w:ilvl w:val="0"/>
+          <w:numId w:val="4"/>
+        </w:numPr>
+        <w:tabs>
+          <w:tab w:val="left" w:pos="2404"/>
+        </w:tabs>
+      </w:pPr>
+      <w:r>
+        <w:t xml:space="preserve">Po odebraniu sygnału od </w:t>
+      </w:r>
+      <w:r>
+        <w:rPr>
+          <w:b/>
+        </w:rPr>
+        <w:t>Worker’a</w:t>
+      </w:r>
+      <w:r>
+        <w:t xml:space="preserve"> Controller zatrzymuje pracę modułu </w:t>
+      </w:r>
+      <w:r>
+        <w:rPr>
+          <w:b/>
+        </w:rPr>
+        <w:t>Object Detect</w:t>
+      </w:r>
+    </w:p>
+    <w:p>
+      <w:pPr>
+        <w:pStyle w:val="Akapitzlist"/>
+        <w:numPr>
+          <w:ilvl w:val="0"/>
+          <w:numId w:val="4"/>
+        </w:numPr>
+        <w:tabs>
+          <w:tab w:val="left" w:pos="2404"/>
+        </w:tabs>
+      </w:pPr>
+      <w:r>
+        <w:t xml:space="preserve">Po wykryciu zamkniętych drzwi </w:t>
+      </w:r>
+      <w:r>
+        <w:rPr>
+          <w:b/>
+        </w:rPr>
+        <w:t>Worker</w:t>
+      </w:r>
+      <w:r>
+        <w:t xml:space="preserve"> wysyła sygnał do </w:t>
+      </w:r>
+      <w:r>
+        <w:rPr>
+          <w:b/>
+        </w:rPr>
+        <w:t>Controllera</w:t>
+      </w:r>
+    </w:p>
+    <w:p>
+      <w:pPr>
+        <w:pStyle w:val="Akapitzlist"/>
+        <w:numPr>
+          <w:ilvl w:val="0"/>
+          <w:numId w:val="4"/>
+        </w:numPr>
+        <w:tabs>
+          <w:tab w:val="left" w:pos="2404"/>
+        </w:tabs>
+      </w:pPr>
+      <w:r>
+        <w:t xml:space="preserve">Odebranie sygnału od </w:t>
+      </w:r>
+      <w:r>
+        <w:rPr>
+          <w:b/>
+        </w:rPr>
+        <w:t>Workera</w:t>
+      </w:r>
+      <w:r>
+        <w:t xml:space="preserve"> powoduje wznowienie pracy </w:t>
+      </w:r>
+      <w:r>
+        <w:rPr>
+          <w:b/>
+        </w:rPr>
+        <w:t>Object Detect</w:t>
+      </w:r>
+    </w:p>
+    <w:p>
+      <w:pPr>
+        <w:tabs>
+          <w:tab w:val="left" w:pos="2404"/>
+        </w:tabs>
+      </w:pPr>
+      <w:r>
+        <w:t>3.I</w:t>
+      </w:r>
+      <w:r>
+        <w:t>mplementacj</w:t>
+      </w:r>
+      <w:r>
+        <w:t>a</w:t>
+      </w:r>
+    </w:p>
+    <w:p>
+      <w:pPr>
+        <w:tabs>
+          <w:tab w:val="left" w:pos="2404"/>
+        </w:tabs>
+      </w:pPr>
+      <w:r>
+        <w:t>4.Testowanie</w:t>
+      </w:r>
+    </w:p>
+    <w:p>
+      <w:pPr>
+        <w:tabs>
+          <w:tab w:val="left" w:pos="2404"/>
+        </w:tabs>
+      </w:pPr>
+      <w:r>
+        <w:t>Ważnym aspektem poprawnej pracy systemu są testy.</w:t>
+      </w:r>
+      <w:r>
+        <w:t xml:space="preserve"> &lt;cośtam cośtam&gt;</w:t>
+      </w:r>
+    </w:p>
+    <w:p>
+      <w:pPr>
+        <w:tabs>
+          <w:tab w:val="left" w:pos="2404"/>
+        </w:tabs>
+      </w:pPr>
+      <w:r>
+        <w:t>Argumentem dla wybor</w:t>
+      </w:r>
+      <w:r>
+        <w:t>u</w:t>
+      </w:r>
+      <w:r>
+        <w:t xml:space="preserve"> techniki</w:t>
+      </w:r>
+      <w:r>
+        <w:t xml:space="preserve"> OO</w:t>
+      </w:r>
+      <w:r>
+        <w:t xml:space="preserve"> jest fakt, iż system w przyszłości </w:t>
+      </w:r>
+      <w:r>
+        <w:t>może</w:t>
+      </w:r>
+      <w:r>
+        <w:t xml:space="preserve"> </w:t>
+      </w:r>
+      <w:r>
+        <w:t>realizować</w:t>
+      </w:r>
+      <w:r>
+        <w:t xml:space="preserve"> inne </w:t>
+      </w:r>
+      <w:r>
+        <w:t>zadania/</w:t>
+      </w:r>
+      <w:r>
+        <w:t>warunki, w konsekwencji aplikacja będzie potencjalnie modyfikowana i sukcesywnie rozbudowywana.</w:t>
+      </w:r>
+    </w:p>
+    <w:p>
+      <w:pPr>
+        <w:tabs>
+          <w:tab w:val="left" w:pos="2404"/>
+        </w:tabs>
+        <w:rPr>
+          <w:sz w:val="40"/>
+          <w:szCs w:val="40"/>
+        </w:rPr>
+      </w:pPr>
+      <w:r>
+        <w:rPr>
+          <w:sz w:val="40"/>
+          <w:szCs w:val="40"/>
+        </w:rPr>
+        <w:t>3.4 Interfejs użytkownika</w:t>
+      </w:r>
+    </w:p>
+    <w:p>
+      <w:pPr>
+        <w:tabs>
+          <w:tab w:val="left" w:pos="2404"/>
+        </w:tabs>
+      </w:pPr>
+      <w:r>
+        <w:t>Jako interfejs użytkownika służyć będzie serwer http – Apache 2. Na podstawie dostarczonych zdjęć od modułu Logger będzie on generował odpowiednie wpisy i umieszczał je na stronie WWW. Za generację logów odpowiedzialne są skrypty napisane z wykorzystaniem technologii PHP i jQuery.</w:t>
+      </w:r>
+    </w:p>
+    <w:p>
+      <w:pPr>
+        <w:tabs>
+          <w:tab w:val="left" w:pos="2404"/>
+        </w:tabs>
+      </w:pPr>
+      <w:r>
+        <w:t>Dane takie jak data, godzina będą zawarte w nazwie plików, natomiast zostaną wyodrębnione przez ww. skrypty. Strona WWW będzie odświeżana co 1s automatycznie.</w:t>
+      </w:r>
       <w:bookmarkStart w:id="0" w:name="_GoBack"/>
       <w:bookmarkEnd w:id="0"/>
-    </w:p>
-    <w:p>
-      <w:pPr>
-        <w:tabs>
-          <w:tab w:val="left" w:pos="2404"/>
-        </w:tabs>
-      </w:pPr>
-      <w:r>
-        <w:t>3.I</w:t>
-      </w:r>
-      <w:r>
-        <w:t>mplementacje</w:t>
-      </w:r>
-    </w:p>
-    <w:p>
-      <w:pPr>
-        <w:tabs>
-          <w:tab w:val="left" w:pos="2404"/>
-        </w:tabs>
-      </w:pPr>
-      <w:r>
-        <w:t>4.Testowanie</w:t>
-      </w:r>
-    </w:p>
-    <w:p>
-      <w:pPr>
-        <w:tabs>
-          <w:tab w:val="left" w:pos="2404"/>
-        </w:tabs>
-      </w:pPr>
-      <w:r>
-        <w:t>Argumentem dla wybor</w:t>
-      </w:r>
-      <w:r>
-        <w:t>u</w:t>
-      </w:r>
-      <w:r>
-        <w:t xml:space="preserve"> techniki</w:t>
-      </w:r>
-      <w:r>
-        <w:t xml:space="preserve"> OO</w:t>
-      </w:r>
-      <w:r>
-        <w:t xml:space="preserve"> jest fakt, iż system w przyszłości </w:t>
-      </w:r>
-      <w:r>
-        <w:t>może</w:t>
-      </w:r>
-      <w:r>
-        <w:t xml:space="preserve"> </w:t>
-      </w:r>
-      <w:r>
-        <w:t>realizować</w:t>
-      </w:r>
-      <w:r>
-        <w:t xml:space="preserve"> inne </w:t>
-      </w:r>
-      <w:r>
-        <w:t>zadania/</w:t>
-      </w:r>
-      <w:r>
-        <w:t>warunki, w konsekwencji aplikacja będzie potencjalnie modyfikowana i sukcesywnie rozbudowywana.</w:t>
-      </w:r>
-    </w:p>
-    <w:p>
-      <w:pPr>
-        <w:tabs>
-          <w:tab w:val="left" w:pos="2404"/>
-        </w:tabs>
-        <w:rPr>
-          <w:sz w:val="40"/>
-          <w:szCs w:val="40"/>
-        </w:rPr>
-      </w:pPr>
-      <w:r>
-        <w:rPr>
-          <w:sz w:val="40"/>
-          <w:szCs w:val="40"/>
-        </w:rPr>
-        <w:t>3.4 Interfejs użytkownika</w:t>
-      </w:r>
-    </w:p>
-    <w:p>
-      <w:pPr>
-        <w:tabs>
-          <w:tab w:val="left" w:pos="2404"/>
-        </w:tabs>
-        <w:rPr>
-          <w:sz w:val="40"/>
-          <w:szCs w:val="40"/>
-        </w:rPr>
-      </w:pPr>
     </w:p>
     <w:p>
       <w:pPr>
@@ -5179,6 +5294,7 @@
         <w:ind w:left="709"/>
       </w:pPr>
       <w:r>
+        <w:lastRenderedPageBreak/>
         <w:t xml:space="preserve">W zależności od wymagań mogą to być: manipulatory robotów, sterowniki bram, napędy, czujniki, a także inne aplikacje, które oczekują na informacje od kamery ( np. ilość </w:t>
       </w:r>
       <w:r>
@@ -5253,15 +5369,7 @@
         <w:t xml:space="preserve">dalszej </w:t>
       </w:r>
       <w:r>
-        <w:t xml:space="preserve">rozbudowie systemu jest graficzny interfejs użytkownika GUI (ang. </w:t>
-      </w:r>
-      <w:proofErr w:type="spellStart"/>
-      <w:r>
-        <w:t>Graphic</w:t>
-      </w:r>
-      <w:proofErr w:type="spellEnd"/>
-      <w:r>
-        <w:t xml:space="preserve"> User Interface), pozwalający na szybszą i  bardziej intuicyjną interakcję użytkownika z systemem.</w:t>
+        <w:t>rozbudowie systemu jest graficzny interfejs użytkownika GUI (ang. Graphic User Interface), pozwalający na szybszą i  bardziej intuicyjną interakcję użytkownika z systemem.</w:t>
       </w:r>
     </w:p>
     <w:p>
@@ -5334,15 +5442,7 @@
         <w:t>D</w:t>
       </w:r>
       <w:r>
-        <w:t xml:space="preserve">ostęp do logów będzie możliwy dla każdego użytkownika posiadającego urządzenie posiadające przeglądarkę stron WWW ( czyli </w:t>
-      </w:r>
-      <w:proofErr w:type="spellStart"/>
-      <w:r>
-        <w:t>smartfony</w:t>
-      </w:r>
-      <w:proofErr w:type="spellEnd"/>
-      <w:r>
-        <w:t>, tablety, komputery itd.) i będące w obrębie sieci, w której pracuje kamera.</w:t>
+        <w:t>ostęp do logów będzie możliwy dla każdego użytkownika posiadającego urządzenie posiadające przeglądarkę stron WWW ( czyli smartfony, tablety, komputery itd.) i będące w obrębie sieci, w której pracuje kamera.</w:t>
       </w:r>
       <w:r>
         <w:br/>
@@ -5365,7 +5465,6 @@
           <w:noProof/>
           <w:lang w:eastAsia="pl-PL"/>
         </w:rPr>
-        <w:lastRenderedPageBreak/>
         <mc:AlternateContent>
           <mc:Choice Requires="wps">
             <w:drawing>
@@ -5773,6 +5872,7 @@
           <w:sz w:val="32"/>
           <w:szCs w:val="32"/>
         </w:rPr>
+        <w:lastRenderedPageBreak/>
         <w:t>3.1.1 Detekcja o</w:t>
       </w:r>
       <w:r>
@@ -5796,60 +5896,20 @@
         <w:t xml:space="preserve"> obiektów</w:t>
       </w:r>
       <w:r>
-        <w:t xml:space="preserve"> wykorzystana zostanie biblioteka </w:t>
-      </w:r>
-      <w:proofErr w:type="spellStart"/>
-      <w:r>
-        <w:t>OpenCV</w:t>
-      </w:r>
-      <w:proofErr w:type="spellEnd"/>
-      <w:r>
-        <w:t xml:space="preserve"> (Open </w:t>
-      </w:r>
-      <w:proofErr w:type="spellStart"/>
-      <w:r>
-        <w:t>Computer</w:t>
-      </w:r>
-      <w:proofErr w:type="spellEnd"/>
+        <w:t xml:space="preserve"> wykorzystana zostanie biblioteka OpenCV (Open Computer Vision). Bibliotekę t</w:t>
+      </w:r>
+      <w:r>
+        <w:t>ę</w:t>
+      </w:r>
+      <w:r>
+        <w:t xml:space="preserve"> cechuje wieloplatformowość, kilka interfejsów programistycznych, modularna struktura oraz wiele algorytmów z zakresu wizji komputerowej i uczenia maszynowego.</w:t>
+      </w:r>
       <w:r>
         <w:t xml:space="preserve"> </w:t>
       </w:r>
-      <w:proofErr w:type="spellStart"/>
-      <w:r>
-        <w:t>Vision</w:t>
-      </w:r>
-      <w:proofErr w:type="spellEnd"/>
-      <w:r>
-        <w:t>). Bibliotekę t</w:t>
-      </w:r>
-      <w:r>
-        <w:t>ę</w:t>
-      </w:r>
-      <w:r>
-        <w:t xml:space="preserve"> cechuje </w:t>
-      </w:r>
-      <w:proofErr w:type="spellStart"/>
-      <w:r>
-        <w:t>wieloplatformowość</w:t>
-      </w:r>
-      <w:proofErr w:type="spellEnd"/>
-      <w:r>
-        <w:t>, kilka interfejsów programistycznych, modularna struktura oraz wiele algorytmów z zakresu wizji komputerowej i uczenia maszynowego.</w:t>
-      </w:r>
-      <w:r>
-        <w:t xml:space="preserve"> </w:t>
-      </w:r>
       <w:r>
         <w:br/>
-        <w:t xml:space="preserve">W projekcie użyty został interfejs C++, natomiast platformą docelową jest Linux w dystrybucji </w:t>
-      </w:r>
-      <w:proofErr w:type="spellStart"/>
-      <w:r>
-        <w:t>Raspbian</w:t>
-      </w:r>
-      <w:proofErr w:type="spellEnd"/>
-      <w:r>
-        <w:t>.</w:t>
+        <w:t>W projekcie użyty został interfejs C++, natomiast platformą docelową jest Linux w dystrybucji Raspbian.</w:t>
       </w:r>
     </w:p>
     <w:p>
@@ -5862,15 +5922,7 @@
         <w:t xml:space="preserve">Detekcja obiektów jest zaawansowanym zagadnieniem wizji komputerowej. </w:t>
       </w:r>
       <w:r>
-        <w:t xml:space="preserve">Biblioteka </w:t>
-      </w:r>
-      <w:proofErr w:type="spellStart"/>
-      <w:r>
-        <w:t>OpenCV</w:t>
-      </w:r>
-      <w:proofErr w:type="spellEnd"/>
-      <w:r>
-        <w:t xml:space="preserve"> dostarcza wiele funkcji umożliwiających łatwe użycie algorytmów. </w:t>
+        <w:t xml:space="preserve">Biblioteka OpenCV dostarcza wiele funkcji umożliwiających łatwe użycie algorytmów. </w:t>
       </w:r>
       <w:r>
         <w:t>Poniżej zamieszczony jest opis działania</w:t>
@@ -5901,25 +5953,15 @@
         </w:tabs>
       </w:pPr>
       <w:r>
-        <w:t xml:space="preserve">Cechy </w:t>
-      </w:r>
-      <w:proofErr w:type="spellStart"/>
-      <w:r>
-        <w:t>Haara</w:t>
-      </w:r>
-      <w:proofErr w:type="spellEnd"/>
+        <w:t>Cechy Haara</w:t>
+      </w:r>
       <w:r>
         <w:br/>
       </w:r>
       <w:r>
         <w:br/>
-        <w:t xml:space="preserve">Główną ideą działania algorytmu jest wykorzystanie przesuwnego, skalowalnego okna, które posiada tzw.  cechy </w:t>
-      </w:r>
-      <w:proofErr w:type="spellStart"/>
-      <w:r>
-        <w:t>Haara</w:t>
-      </w:r>
-      <w:proofErr w:type="spellEnd"/>
+        <w:t>Główną ideą działania algorytmu jest wykorzystanie przesuwnego, skalowalnego okna, które posiada tzw.  cechy Haara</w:t>
+      </w:r>
       <w:r>
         <w:t xml:space="preserve"> (ang</w:t>
       </w:r>
@@ -5927,50 +5969,26 @@
         <w:t>.</w:t>
       </w:r>
       <w:r>
-        <w:t xml:space="preserve"> </w:t>
-      </w:r>
-      <w:proofErr w:type="spellStart"/>
-      <w:r>
-        <w:t>Haar</w:t>
-      </w:r>
-      <w:proofErr w:type="spellEnd"/>
-      <w:r>
-        <w:t xml:space="preserve"> </w:t>
-      </w:r>
-      <w:proofErr w:type="spellStart"/>
-      <w:r>
-        <w:t>features</w:t>
-      </w:r>
-      <w:proofErr w:type="spellEnd"/>
-      <w:r>
-        <w:t xml:space="preserve">). </w:t>
-      </w:r>
-    </w:p>
-    <w:p>
-      <w:pPr>
-        <w:pStyle w:val="Akapitzlist"/>
-        <w:tabs>
-          <w:tab w:val="left" w:pos="2404"/>
-        </w:tabs>
-      </w:pPr>
-    </w:p>
-    <w:p>
-      <w:pPr>
-        <w:pStyle w:val="Akapitzlist"/>
-        <w:tabs>
-          <w:tab w:val="left" w:pos="2404"/>
-        </w:tabs>
-      </w:pPr>
-      <w:r>
-        <w:t xml:space="preserve">Cechy te nakładane są na dany obraz w celu określenia przynależności danego obszaru do klasy obiektów poszukiwanych. Dla każdej cechy obliczana jest różnica sumy wartości </w:t>
-      </w:r>
-      <w:proofErr w:type="spellStart"/>
-      <w:r>
-        <w:t>pixeli</w:t>
-      </w:r>
-      <w:proofErr w:type="spellEnd"/>
-      <w:r>
-        <w:t xml:space="preserve"> znajdujących się na obszarach białych i czarnych.</w:t>
+        <w:t xml:space="preserve"> Haar features). </w:t>
+      </w:r>
+    </w:p>
+    <w:p>
+      <w:pPr>
+        <w:pStyle w:val="Akapitzlist"/>
+        <w:tabs>
+          <w:tab w:val="left" w:pos="2404"/>
+        </w:tabs>
+      </w:pPr>
+    </w:p>
+    <w:p>
+      <w:pPr>
+        <w:pStyle w:val="Akapitzlist"/>
+        <w:tabs>
+          <w:tab w:val="left" w:pos="2404"/>
+        </w:tabs>
+      </w:pPr>
+      <w:r>
+        <w:t>Cechy te nakładane są na dany obraz w celu określenia przynależności danego obszaru do klasy obiektów poszukiwanych. Dla każdej cechy obliczana jest różnica sumy wartości pixeli znajdujących się na obszarach białych i czarnych.</w:t>
       </w:r>
     </w:p>
     <w:p>
@@ -5985,7 +6003,6 @@
           <w:noProof/>
           <w:lang w:eastAsia="pl-PL"/>
         </w:rPr>
-        <w:lastRenderedPageBreak/>
         <w:drawing>
           <wp:inline distT="0" distB="0" distL="0" distR="0" wp14:anchorId="3F5F9360" wp14:editId="50A5A1D7">
             <wp:extent cx="2080317" cy="1761768"/>
@@ -6091,13 +6108,8 @@
         <w:t>2</w:t>
       </w:r>
       <w:r>
-        <w:t xml:space="preserve"> Cechy </w:t>
-      </w:r>
-      <w:proofErr w:type="spellStart"/>
-      <w:r>
-        <w:t>Haara</w:t>
-      </w:r>
-      <w:proofErr w:type="spellEnd"/>
+        <w:t xml:space="preserve"> Cechy Haara</w:t>
+      </w:r>
       <w:r>
         <w:tab/>
       </w:r>
@@ -6117,15 +6129,7 @@
         <w:t>3</w:t>
       </w:r>
       <w:r>
-        <w:t xml:space="preserve"> Wykorzystanie cech </w:t>
-      </w:r>
-      <w:proofErr w:type="spellStart"/>
-      <w:r>
-        <w:t>Haara</w:t>
-      </w:r>
-      <w:proofErr w:type="spellEnd"/>
-      <w:r>
-        <w:t xml:space="preserve"> do detekcji twarzy</w:t>
+        <w:t xml:space="preserve"> Wykorzystanie cech Haara do detekcji twarzy</w:t>
       </w:r>
     </w:p>
     <w:p>
@@ -6157,15 +6161,7 @@
         <w:t xml:space="preserve"> </w:t>
       </w:r>
       <w:r>
-        <w:t xml:space="preserve">Dlatego podstawową ideą jest wyeliminowanie ze zbioru cech, tych które są </w:t>
-      </w:r>
-      <w:proofErr w:type="spellStart"/>
-      <w:r>
-        <w:t>niestotne</w:t>
-      </w:r>
-      <w:proofErr w:type="spellEnd"/>
-      <w:r>
-        <w:t xml:space="preserve"> w procesie detekcji. </w:t>
+        <w:t xml:space="preserve">Dlatego podstawową ideą jest wyeliminowanie ze zbioru cech, tych które są niestotne w procesie detekcji. </w:t>
       </w:r>
       <w:r>
         <w:t>Tutaj z pomocą przychodz</w:t>
@@ -6174,53 +6170,16 @@
         <w:t>ą obrazy całkowe</w:t>
       </w:r>
       <w:r>
-        <w:t xml:space="preserve">(ang. </w:t>
-      </w:r>
-      <w:proofErr w:type="spellStart"/>
-      <w:r>
-        <w:t>Integral</w:t>
-      </w:r>
-      <w:proofErr w:type="spellEnd"/>
-      <w:r>
-        <w:t xml:space="preserve"> </w:t>
-      </w:r>
-      <w:proofErr w:type="spellStart"/>
-      <w:r>
-        <w:t>images</w:t>
-      </w:r>
-      <w:proofErr w:type="spellEnd"/>
-      <w:r>
-        <w:t>)</w:t>
+        <w:t>(ang. Integral images)</w:t>
       </w:r>
       <w:r>
         <w:t xml:space="preserve"> i</w:t>
       </w:r>
       <w:r>
-        <w:t xml:space="preserve"> algorytm </w:t>
-      </w:r>
-      <w:proofErr w:type="spellStart"/>
-      <w:r>
-        <w:t>AdaBoost</w:t>
-      </w:r>
-      <w:proofErr w:type="spellEnd"/>
-      <w:r>
-        <w:t xml:space="preserve"> (</w:t>
-      </w:r>
-      <w:proofErr w:type="spellStart"/>
-      <w:r>
-        <w:t>Adaptive</w:t>
-      </w:r>
-      <w:proofErr w:type="spellEnd"/>
-      <w:r>
-        <w:t xml:space="preserve"> </w:t>
-      </w:r>
-      <w:proofErr w:type="spellStart"/>
-      <w:r>
-        <w:t>Boosting</w:t>
-      </w:r>
-      <w:proofErr w:type="spellEnd"/>
-      <w:r>
-        <w:t>)</w:t>
+        <w:t xml:space="preserve"> algorytm AdaBoost</w:t>
+      </w:r>
+      <w:r>
+        <w:t xml:space="preserve"> (Adaptive Boosting)</w:t>
       </w:r>
       <w:r>
         <w:t>.</w:t>
@@ -6256,15 +6215,8 @@
         </w:tabs>
       </w:pPr>
       <w:r>
-        <w:t xml:space="preserve">Pozwalają one na szybkie i efektywne obliczanie sumy wartości </w:t>
-      </w:r>
-      <w:proofErr w:type="spellStart"/>
-      <w:r>
-        <w:t>pixeli</w:t>
-      </w:r>
-      <w:proofErr w:type="spellEnd"/>
-      <w:r>
-        <w:t xml:space="preserve"> w określonym obszarze cechy.</w:t>
+        <w:lastRenderedPageBreak/>
+        <w:t>Pozwalają one na szybkie i efektywne obliczanie sumy wartości pixeli w określonym obszarze cechy.</w:t>
       </w:r>
     </w:p>
     <w:p>
@@ -6284,15 +6236,7 @@
         <w:t xml:space="preserve"> 3.1</w:t>
       </w:r>
       <w:r>
-        <w:t xml:space="preserve">, która pozwala obliczyć wartość sumy </w:t>
-      </w:r>
-      <w:proofErr w:type="spellStart"/>
-      <w:r>
-        <w:t>pixeli</w:t>
-      </w:r>
-      <w:proofErr w:type="spellEnd"/>
-      <w:r>
-        <w:t xml:space="preserve"> z obszaru ograniczonego przez</w:t>
+        <w:t>, która pozwala obliczyć wartość sumy pixeli z obszaru ograniczonego przez</w:t>
       </w:r>
       <w:r>
         <w:t xml:space="preserve"> zaledwie cztery</w:t>
@@ -6825,21 +6769,7 @@
         <w:rPr>
           <w:rFonts w:eastAsiaTheme="minorEastAsia"/>
         </w:rPr>
-        <w:t xml:space="preserve"> Obliczanie sumy wartości </w:t>
-      </w:r>
-      <w:proofErr w:type="spellStart"/>
-      <w:r>
-        <w:rPr>
-          <w:rFonts w:eastAsiaTheme="minorEastAsia"/>
-        </w:rPr>
-        <w:t>pixeli</w:t>
-      </w:r>
-      <w:proofErr w:type="spellEnd"/>
-      <w:r>
-        <w:rPr>
-          <w:rFonts w:eastAsiaTheme="minorEastAsia"/>
-        </w:rPr>
-        <w:t xml:space="preserve"> fragmentu obrazu</w:t>
+        <w:t xml:space="preserve"> Obliczanie sumy wartości pixeli fragmentu obrazu</w:t>
       </w:r>
       <w:r>
         <w:rPr>
@@ -6872,51 +6802,21 @@
         </w:tabs>
       </w:pPr>
       <w:r>
-        <w:lastRenderedPageBreak/>
-        <w:t xml:space="preserve">Algorytm </w:t>
-      </w:r>
-      <w:proofErr w:type="spellStart"/>
-      <w:r>
-        <w:t>AdaBoos</w:t>
+        <w:t>Algorytm AdaBoos</w:t>
       </w:r>
       <w:r>
         <w:t>t</w:t>
       </w:r>
-      <w:proofErr w:type="spellEnd"/>
-    </w:p>
-    <w:p>
-      <w:pPr>
-        <w:pStyle w:val="Akapitzlist"/>
-        <w:tabs>
-          <w:tab w:val="left" w:pos="2404"/>
-        </w:tabs>
-      </w:pPr>
-      <w:r>
-        <w:t xml:space="preserve">Algorytm opracowany i zaprezentowany w 1997 przez </w:t>
-      </w:r>
-      <w:proofErr w:type="spellStart"/>
-      <w:r>
-        <w:t>Yoava</w:t>
-      </w:r>
-      <w:proofErr w:type="spellEnd"/>
-      <w:r>
-        <w:t xml:space="preserve"> Freunda i Roberta </w:t>
-      </w:r>
-      <w:proofErr w:type="spellStart"/>
-      <w:r>
-        <w:t>Schapire</w:t>
-      </w:r>
-      <w:proofErr w:type="spellEnd"/>
-      <w:r>
-        <w:t xml:space="preserve"> jest jednym z wielu realizujących tzw. </w:t>
-      </w:r>
-      <w:proofErr w:type="spellStart"/>
-      <w:r>
-        <w:t>boosting</w:t>
-      </w:r>
-      <w:proofErr w:type="spellEnd"/>
-      <w:r>
-        <w:t>.</w:t>
+    </w:p>
+    <w:p>
+      <w:pPr>
+        <w:pStyle w:val="Akapitzlist"/>
+        <w:tabs>
+          <w:tab w:val="left" w:pos="2404"/>
+        </w:tabs>
+      </w:pPr>
+      <w:r>
+        <w:t>Algorytm opracowany i zaprezentowany w 1997 przez Yoava Freunda i Roberta Schapire jest jednym z wielu realizujących tzw. boosting.</w:t>
       </w:r>
       <w:r>
         <w:t xml:space="preserve"> </w:t>
@@ -6940,15 +6840,7 @@
         <w:t>B</w:t>
       </w:r>
       <w:r>
-        <w:t xml:space="preserve">udowany jest w procesie uczenia, gdzie na wejście podaje się tzw. zestaw treningowy (ang. </w:t>
-      </w:r>
-      <w:proofErr w:type="spellStart"/>
-      <w:r>
-        <w:t>training</w:t>
-      </w:r>
-      <w:proofErr w:type="spellEnd"/>
-      <w:r>
-        <w:t xml:space="preserve"> set), a na wyjściu</w:t>
+        <w:t>udowany jest w procesie uczenia, gdzie na wejście podaje się tzw. zestaw treningowy (ang. training set), a na wyjściu</w:t>
       </w:r>
       <w:r>
         <w:t xml:space="preserve"> otrzymujemy</w:t>
@@ -7004,36 +6896,24 @@
         <w:rPr>
           <w:b/>
         </w:rPr>
-        <w:t xml:space="preserve">Algorytm </w:t>
-      </w:r>
-      <w:proofErr w:type="spellStart"/>
+        <w:t>Algorytm AdaBoost</w:t>
+      </w:r>
+    </w:p>
+    <w:p>
+      <w:pPr>
+        <w:pStyle w:val="Akapitzlist"/>
+        <w:tabs>
+          <w:tab w:val="left" w:pos="2404"/>
+        </w:tabs>
+      </w:pPr>
       <w:r>
         <w:rPr>
           <w:b/>
         </w:rPr>
-        <w:t>AdaBoost</w:t>
-      </w:r>
-      <w:proofErr w:type="spellEnd"/>
-    </w:p>
-    <w:p>
-      <w:pPr>
-        <w:pStyle w:val="Akapitzlist"/>
-        <w:tabs>
-          <w:tab w:val="left" w:pos="2404"/>
-        </w:tabs>
-      </w:pPr>
-      <w:r>
-        <w:rPr>
-          <w:b/>
-        </w:rPr>
         <w:t>Wejście:</w:t>
       </w:r>
       <w:r>
-        <w:t xml:space="preserve"> zbiór przykładowych obrazów (x1,y1),..,(</w:t>
-      </w:r>
-      <w:proofErr w:type="spellStart"/>
-      <w:r>
-        <w:t>x</w:t>
+        <w:t xml:space="preserve"> zbiór przykładowych obrazów (x1,y1),..,(x</w:t>
       </w:r>
       <w:r>
         <w:rPr>
@@ -7050,13 +6930,8 @@
         </w:rPr>
         <w:t>n</w:t>
       </w:r>
-      <w:proofErr w:type="spellEnd"/>
-      <w:r>
-        <w:t xml:space="preserve">), gdzie </w:t>
-      </w:r>
-      <w:proofErr w:type="spellStart"/>
-      <w:r>
-        <w:t>y</w:t>
+      <w:r>
+        <w:t>), gdzie y</w:t>
       </w:r>
       <w:r>
         <w:rPr>
@@ -7064,7 +6939,6 @@
         </w:rPr>
         <w:t>i</w:t>
       </w:r>
-      <w:proofErr w:type="spellEnd"/>
       <w:r>
         <w:t xml:space="preserve">=0,1 dla odpowiednio </w:t>
       </w:r>
@@ -7503,6 +7377,7 @@
         <w:rPr>
           <w:rFonts w:eastAsiaTheme="minorEastAsia"/>
         </w:rPr>
+        <w:lastRenderedPageBreak/>
         <w:t>3.</w:t>
       </w:r>
       <w:r>
@@ -8403,23 +8278,7 @@
         </w:tabs>
       </w:pPr>
       <w:r>
-        <w:t xml:space="preserve">Podsumowując </w:t>
-      </w:r>
-      <w:proofErr w:type="spellStart"/>
-      <w:r>
-        <w:t>AdaBoost</w:t>
-      </w:r>
-      <w:proofErr w:type="spellEnd"/>
-      <w:r>
-        <w:t xml:space="preserve"> wykorzystuje te cechy, które są w stanie wykryć samodzielnie więcej niż </w:t>
-      </w:r>
-      <w:proofErr w:type="spellStart"/>
-      <w:r>
-        <w:t>połowe</w:t>
-      </w:r>
-      <w:proofErr w:type="spellEnd"/>
-      <w:r>
-        <w:t xml:space="preserve"> przypadków. Poprzez zmniejszanie wag cech poprawnie wykrywających obiekty i zwiększanie wag  cech, które sklasyfikowały obiekty błędnie, algorytm</w:t>
+        <w:t>Podsumowując AdaBoost wykorzystuje te cechy, które są w stanie wykryć samodzielnie więcej niż połowe przypadków. Poprzez zmniejszanie wag cech poprawnie wykrywających obiekty i zwiększanie wag  cech, które sklasyfikowały obiekty błędnie, algorytm</w:t>
       </w:r>
       <w:r>
         <w:tab/>
@@ -8430,19 +8289,7 @@
       </w:r>
       <w:r>
         <w:br/>
-        <w:t xml:space="preserve">Klasyfikator zaproponowany przez autorów biblioteki </w:t>
-      </w:r>
-      <w:proofErr w:type="spellStart"/>
-      <w:r>
-        <w:t>OpenCV</w:t>
-      </w:r>
-      <w:proofErr w:type="spellEnd"/>
-      <w:r>
-        <w:t xml:space="preserve"> zawiera po wytrenowaniu </w:t>
-      </w:r>
-      <w:r>
-        <w:lastRenderedPageBreak/>
-        <w:t>około 6000 cech. Jest to ogromna redukcja względem wspomnianych 160 000,  jednakże wciąż zbyt dużo, aby zapewnić detekcję obiektu w krótkim czasie. Rozwiązaniem jest kaskada klasyfikatorów.</w:t>
+        <w:t>Klasyfikator zaproponowany przez autorów biblioteki OpenCV zawiera po wytrenowaniu około 6000 cech. Jest to ogromna redukcja względem wspomnianych 160 000,  jednakże wciąż zbyt dużo, aby zapewnić detekcję obiektu w krótkim czasie. Rozwiązaniem jest kaskada klasyfikatorów.</w:t>
       </w:r>
     </w:p>
     <w:p>
@@ -8578,10 +8425,7 @@
                               <w:jc w:val="center"/>
                             </w:pPr>
                             <w:r>
-                              <w:t>obraz</w:t>
-                            </w:r>
-                            <w:r>
-                              <w:t xml:space="preserve"> </w:t>
+                              <w:t xml:space="preserve">obraz </w:t>
                             </w:r>
                           </w:p>
                         </w:txbxContent>
@@ -10634,6 +10478,7 @@
           <w:szCs w:val="32"/>
           <w:lang w:eastAsia="pl-PL"/>
         </w:rPr>
+        <w:lastRenderedPageBreak/>
         <mc:AlternateContent>
           <mc:Choice Requires="wps">
             <w:drawing>
@@ -10776,24 +10621,11 @@
         </w:tabs>
       </w:pPr>
       <w:r>
-        <w:t xml:space="preserve">Biblioteka </w:t>
-      </w:r>
-      <w:proofErr w:type="spellStart"/>
-      <w:r>
-        <w:t>OpenCV</w:t>
-      </w:r>
-      <w:proofErr w:type="spellEnd"/>
-      <w:r>
-        <w:t xml:space="preserve"> w pakiecie zawiera także narzędzia, które pozwalają samemu wytrenować klasyfikator zdolny do rozpoznania dowolnych obiektów. Aby jednak wytrenować dość silny klasyfikator potrzeba dużej ilości pozytywnych i negatywnych przykładów. Stąd też zdecydowano się użyć dostarczonych w pakiecie biblioteki klasyfikatorów. Proces trenowania przedstawiony jest na schemacie (3.5). W wyniku działania</w:t>
-      </w:r>
-      <w:r>
-        <w:t xml:space="preserve"> narzędzia </w:t>
-      </w:r>
-      <w:proofErr w:type="spellStart"/>
-      <w:r>
-        <w:t>HaarTraining</w:t>
-      </w:r>
-      <w:proofErr w:type="spellEnd"/>
+        <w:t>Biblioteka OpenCV w pakiecie zawiera także narzędzia, które pozwalają samemu wytrenować klasyfikator zdolny do rozpoznania dowolnych obiektów. Aby jednak wytrenować dość silny klasyfikator potrzeba dużej ilości pozytywnych i negatywnych przykładów. Stąd też zdecydowano się użyć dostarczonych w pakiecie biblioteki klasyfikatorów. Proces trenowania przedstawiony jest na schemacie (3.5). W wyniku działania</w:t>
+      </w:r>
+      <w:r>
+        <w:t xml:space="preserve"> narzędzia HaarTraining</w:t>
+      </w:r>
       <w:r>
         <w:t xml:space="preserve"> otrzymujemy plik XML ze zdefiniowanym klasyfikatorem, gotowym do użycia w aplikacji.</w:t>
       </w:r>
@@ -11058,7 +10890,6 @@
                               <w:spacing w:before="0" w:beforeAutospacing="0" w:after="0" w:afterAutospacing="0"/>
                               <w:jc w:val="center"/>
                             </w:pPr>
-                            <w:proofErr w:type="spellStart"/>
                             <w:r>
                               <w:rPr>
                                 <w:rFonts w:asciiTheme="minorHAnsi" w:hAnsi="Calibri" w:cstheme="minorBidi"/>
@@ -11069,7 +10900,6 @@
                               </w:rPr>
                               <w:t>HaarTraining</w:t>
                             </w:r>
-                            <w:proofErr w:type="spellEnd"/>
                           </w:p>
                         </w:txbxContent>
                       </wps:txbx>
@@ -11609,6 +11439,7 @@
           <w:noProof/>
           <w:lang w:eastAsia="pl-PL"/>
         </w:rPr>
+        <w:lastRenderedPageBreak/>
         <mc:AlternateContent>
           <mc:Choice Requires="wps">
             <w:drawing>
@@ -11943,7 +11774,6 @@
           <w:sz w:val="32"/>
           <w:szCs w:val="32"/>
         </w:rPr>
-        <w:lastRenderedPageBreak/>
         <w:t xml:space="preserve">3.1.3 Logowanie zdarzeń na serwerze </w:t>
       </w:r>
       <w:r>
@@ -11976,16 +11806,11 @@
         <w:t>PHP</w:t>
       </w:r>
       <w:r>
-        <w:t xml:space="preserve"> i </w:t>
-      </w:r>
-      <w:proofErr w:type="spellStart"/>
-      <w:r>
-        <w:t>j</w:t>
+        <w:t xml:space="preserve"> i j</w:t>
       </w:r>
       <w:r>
         <w:t>Query</w:t>
       </w:r>
-      <w:proofErr w:type="spellEnd"/>
       <w:r>
         <w:t xml:space="preserve"> i wynik działania umieszczał na stronie internetowej</w:t>
       </w:r>
@@ -12018,6 +11843,7 @@
           <w:noProof/>
           <w:lang w:eastAsia="pl-PL"/>
         </w:rPr>
+        <w:lastRenderedPageBreak/>
         <mc:AlternateContent>
           <mc:Choice Requires="wps">
             <w:drawing>
@@ -12466,7 +12292,6 @@
           <w:sz w:val="52"/>
           <w:szCs w:val="52"/>
         </w:rPr>
-        <w:lastRenderedPageBreak/>
         <w:t>Rozdział 4</w:t>
       </w:r>
     </w:p>
@@ -12513,6 +12338,7 @@
           <w:sz w:val="40"/>
           <w:szCs w:val="40"/>
         </w:rPr>
+        <w:lastRenderedPageBreak/>
         <w:t>4.1 Oprogramowanie</w:t>
       </w:r>
     </w:p>
@@ -12548,34 +12374,10 @@
         </w:tabs>
       </w:pPr>
       <w:r>
-        <w:t xml:space="preserve">Jako środowisko robocze wykorzystano system </w:t>
-      </w:r>
-      <w:proofErr w:type="spellStart"/>
-      <w:r>
-        <w:t>Ubuntu</w:t>
-      </w:r>
-      <w:proofErr w:type="spellEnd"/>
-      <w:r>
-        <w:t xml:space="preserve"> 14.04. Do stworzenia aplikacji użyte zostało środowisko programistyczne </w:t>
-      </w:r>
-      <w:proofErr w:type="spellStart"/>
-      <w:r>
-        <w:t>Eclipse</w:t>
-      </w:r>
-      <w:proofErr w:type="spellEnd"/>
-      <w:r>
-        <w:t xml:space="preserve"> Kepler</w:t>
-      </w:r>
-      <w:r>
-        <w:t xml:space="preserve">. Dzięki wielu wtyczkom dostępnym do tego IDE (ang. </w:t>
-      </w:r>
-      <w:proofErr w:type="spellStart"/>
-      <w:r>
-        <w:t>Integrated</w:t>
-      </w:r>
-      <w:proofErr w:type="spellEnd"/>
-      <w:r>
-        <w:t xml:space="preserve"> Development Environment), możliwa była wygodna współpraca z systemem kontr</w:t>
+        <w:t>Jako środowisko robocze wykorzystano system Ubuntu 14.04. Do stworzenia aplikacji użyte zostało środowisko programistyczne Eclipse Kepler</w:t>
+      </w:r>
+      <w:r>
+        <w:t>. Dzięki wielu wtyczkom dostępnym do tego IDE (ang. Integrated Development Environment), możliwa była wygodna współpraca z systemem kontr</w:t>
       </w:r>
       <w:r>
         <w:t>oli wersji GIT. System</w:t>
@@ -12634,31 +12436,7 @@
         </w:tabs>
       </w:pPr>
       <w:r>
-        <w:t xml:space="preserve">Aby zapewnić elastyczność aplikacji i łatwość rozbudowy oraz debugowania zdecydowano się na modularną strukturę. Wyróżnić można w niej moduł odpowiedzialny za „logikę” – Controller oraz moduły wykonujące zadania – Object </w:t>
-      </w:r>
-      <w:proofErr w:type="spellStart"/>
-      <w:r>
-        <w:t>Detect</w:t>
-      </w:r>
-      <w:proofErr w:type="spellEnd"/>
-      <w:r>
-        <w:t xml:space="preserve">, </w:t>
-      </w:r>
-      <w:proofErr w:type="spellStart"/>
-      <w:r>
-        <w:t>Worker</w:t>
-      </w:r>
-      <w:proofErr w:type="spellEnd"/>
-      <w:r>
-        <w:t xml:space="preserve">, </w:t>
-      </w:r>
-      <w:proofErr w:type="spellStart"/>
-      <w:r>
-        <w:t>Logger</w:t>
-      </w:r>
-      <w:proofErr w:type="spellEnd"/>
-      <w:r>
-        <w:t>.</w:t>
+        <w:t>Aby zapewnić elastyczność aplikacji i łatwość rozbudowy oraz debugowania zdecydowano się na modularną strukturę. Wyróżnić można w niej moduł odpowiedzialny za „logikę” – Controller oraz moduły wykonujące zadania – Object Detect, Worker, Logger.</w:t>
       </w:r>
     </w:p>
     <w:p>
@@ -12671,15 +12449,7 @@
         <w:t xml:space="preserve">Ważnym aspektem działania aplikacji jest komunikacja między modułami. W projekcie </w:t>
       </w:r>
       <w:r>
-        <w:t xml:space="preserve">wykorzystano mechanizm sygnałów biblioteki </w:t>
-      </w:r>
-      <w:proofErr w:type="spellStart"/>
-      <w:r>
-        <w:t>Boost</w:t>
-      </w:r>
-      <w:proofErr w:type="spellEnd"/>
-      <w:r>
-        <w:t>.</w:t>
+        <w:t>wykorzystano mechanizm sygnałów biblioteki Boost.</w:t>
       </w:r>
     </w:p>
     <w:p>
@@ -12706,32 +12476,16 @@
         <w:t xml:space="preserve">jest odpowiedzialny za przetwarzanie otrzymanych od innych modułów sygnałów i zlecanie im wykonania odpowiednich zadań. </w:t>
       </w:r>
       <w:r>
-        <w:t xml:space="preserve">Po otrzymaniu sygnału od modułu Object </w:t>
-      </w:r>
-      <w:proofErr w:type="spellStart"/>
-      <w:r>
-        <w:t>Detect</w:t>
-      </w:r>
-      <w:proofErr w:type="spellEnd"/>
-      <w:r>
-        <w:t xml:space="preserve">, Controller  zleca modułowi </w:t>
-      </w:r>
-      <w:proofErr w:type="spellStart"/>
-      <w:r>
-        <w:t>Worker</w:t>
-      </w:r>
-      <w:proofErr w:type="spellEnd"/>
-      <w:r>
-        <w:t xml:space="preserve"> wykonanie akcji, zaś modułowi </w:t>
-      </w:r>
-      <w:proofErr w:type="spellStart"/>
-      <w:r>
-        <w:t>Logger</w:t>
-      </w:r>
-      <w:proofErr w:type="spellEnd"/>
-      <w:r>
-        <w:t xml:space="preserve">  przygotowanie pliku zdjęcia zawierającego w nazwie datę i godzinę w formacie YYYY-MM-DD-HH-MM-SS i zapisanie pliku zdjęcia do katalogu serwera HTTP. Data ta zostanie wyodrębniona przez skrypt PHP serwera i umieszczona wraz ze zdjęciem na stronie WWW.</w:t>
-      </w:r>
+        <w:t>Po otrzymaniu sygnału od modułu Object Detect, Controller  zleca modułowi Worker wykonanie akcji, zaś modułowi Logger  przygotowanie pliku zdjęcia zawierającego w nazwie datę i godzinę w formacie YYYY-MM-DD-HH-MM-SS i zapisanie pliku zdjęcia do katalogu serwera HTTP. Data ta zostanie wyodrębniona przez skrypt PHP serwera i umieszczona wraz ze zdjęciem na stronie WWW.</w:t>
+      </w:r>
+    </w:p>
+    <w:p>
+      <w:pPr>
+        <w:pStyle w:val="Akapitzlist"/>
+        <w:tabs>
+          <w:tab w:val="left" w:pos="2404"/>
+        </w:tabs>
+      </w:pPr>
     </w:p>
     <w:p>
       <w:pPr>
@@ -12756,16 +12510,8 @@
         <w:rPr>
           <w:b/>
         </w:rPr>
-        <w:t xml:space="preserve">Object </w:t>
-      </w:r>
-      <w:proofErr w:type="spellStart"/>
-      <w:r>
-        <w:rPr>
-          <w:b/>
-        </w:rPr>
-        <w:t>Detect</w:t>
-      </w:r>
-      <w:proofErr w:type="spellEnd"/>
+        <w:t>Object Detect</w:t>
+      </w:r>
       <w:r>
         <w:t xml:space="preserve"> </w:t>
       </w:r>
@@ -12782,23 +12528,7 @@
         <w:t xml:space="preserve"> Obiektami założonymi w projekcie są twarze ludzkie, jednak aplikacja </w:t>
       </w:r>
       <w:r>
-        <w:t xml:space="preserve">jest pod tym względem elastyczna tj. wystarczy wytrenować klasyfikator dowolnego obiektu (narzędzie </w:t>
-      </w:r>
-      <w:proofErr w:type="spellStart"/>
-      <w:r>
-        <w:t>HaarTraining</w:t>
-      </w:r>
-      <w:proofErr w:type="spellEnd"/>
-      <w:r>
-        <w:t xml:space="preserve"> dostarczone w pakiecie z biblioteką </w:t>
-      </w:r>
-      <w:proofErr w:type="spellStart"/>
-      <w:r>
-        <w:t>OpenCV</w:t>
-      </w:r>
-      <w:proofErr w:type="spellEnd"/>
-      <w:r>
-        <w:t>) i dołączyć wygenerowany plik XML.</w:t>
+        <w:t>jest pod tym względem elastyczna tj. wystarczy wytrenować klasyfikator dowolnego obiektu (narzędzie HaarTraining dostarczone w pakiecie z biblioteką OpenCV) i dołączyć wygenerowany plik XML.</w:t>
       </w:r>
       <w:r>
         <w:t xml:space="preserve"> Po wykryciu</w:t>
@@ -12807,23 +12537,7 @@
         <w:t xml:space="preserve"> twarzy</w:t>
       </w:r>
       <w:r>
-        <w:t xml:space="preserve"> wysyłany jest sygnał do </w:t>
-      </w:r>
-      <w:proofErr w:type="spellStart"/>
-      <w:r>
-        <w:t>Controllera</w:t>
-      </w:r>
-      <w:proofErr w:type="spellEnd"/>
-      <w:r>
-        <w:t xml:space="preserve"> wraz ze wskaźnikiem do struktury </w:t>
-      </w:r>
-      <w:proofErr w:type="spellStart"/>
-      <w:r>
-        <w:t>frame</w:t>
-      </w:r>
-      <w:proofErr w:type="spellEnd"/>
-      <w:r>
-        <w:t xml:space="preserve"> z wy</w:t>
+        <w:t xml:space="preserve"> wysyłany jest sygnał do Controllera wraz ze wskaźnikiem do struktury frame z wy</w:t>
       </w:r>
       <w:r>
         <w:t>odrębnionymi twarzami z klatki.</w:t>
@@ -12848,14 +12562,12 @@
           <w:b/>
         </w:rPr>
       </w:pPr>
-      <w:proofErr w:type="spellStart"/>
       <w:r>
         <w:rPr>
           <w:b/>
         </w:rPr>
         <w:t>Worker</w:t>
       </w:r>
-      <w:proofErr w:type="spellEnd"/>
       <w:r>
         <w:rPr>
           <w:b/>
@@ -13162,6 +12874,95 @@
     </w:lvl>
   </w:abstractNum>
   <w:abstractNum w:abstractNumId="2">
+    <w:nsid w:val="21CD5FA7"/>
+    <w:multiLevelType w:val="hybridMultilevel"/>
+    <w:tmpl w:val="F6B07374"/>
+    <w:lvl w:ilvl="0" w:tplc="0415000F">
+      <w:start w:val="1"/>
+      <w:numFmt w:val="decimal"/>
+      <w:lvlText w:val="%1."/>
+      <w:lvlJc w:val="left"/>
+      <w:pPr>
+        <w:ind w:left="720" w:hanging="360"/>
+      </w:pPr>
+      <w:rPr>
+        <w:rFonts w:hint="default"/>
+      </w:rPr>
+    </w:lvl>
+    <w:lvl w:ilvl="1" w:tplc="04150019" w:tentative="1">
+      <w:start w:val="1"/>
+      <w:numFmt w:val="lowerLetter"/>
+      <w:lvlText w:val="%2."/>
+      <w:lvlJc w:val="left"/>
+      <w:pPr>
+        <w:ind w:left="1440" w:hanging="360"/>
+      </w:pPr>
+    </w:lvl>
+    <w:lvl w:ilvl="2" w:tplc="0415001B" w:tentative="1">
+      <w:start w:val="1"/>
+      <w:numFmt w:val="lowerRoman"/>
+      <w:lvlText w:val="%3."/>
+      <w:lvlJc w:val="right"/>
+      <w:pPr>
+        <w:ind w:left="2160" w:hanging="180"/>
+      </w:pPr>
+    </w:lvl>
+    <w:lvl w:ilvl="3" w:tplc="0415000F" w:tentative="1">
+      <w:start w:val="1"/>
+      <w:numFmt w:val="decimal"/>
+      <w:lvlText w:val="%4."/>
+      <w:lvlJc w:val="left"/>
+      <w:pPr>
+        <w:ind w:left="2880" w:hanging="360"/>
+      </w:pPr>
+    </w:lvl>
+    <w:lvl w:ilvl="4" w:tplc="04150019" w:tentative="1">
+      <w:start w:val="1"/>
+      <w:numFmt w:val="lowerLetter"/>
+      <w:lvlText w:val="%5."/>
+      <w:lvlJc w:val="left"/>
+      <w:pPr>
+        <w:ind w:left="3600" w:hanging="360"/>
+      </w:pPr>
+    </w:lvl>
+    <w:lvl w:ilvl="5" w:tplc="0415001B" w:tentative="1">
+      <w:start w:val="1"/>
+      <w:numFmt w:val="lowerRoman"/>
+      <w:lvlText w:val="%6."/>
+      <w:lvlJc w:val="right"/>
+      <w:pPr>
+        <w:ind w:left="4320" w:hanging="180"/>
+      </w:pPr>
+    </w:lvl>
+    <w:lvl w:ilvl="6" w:tplc="0415000F" w:tentative="1">
+      <w:start w:val="1"/>
+      <w:numFmt w:val="decimal"/>
+      <w:lvlText w:val="%7."/>
+      <w:lvlJc w:val="left"/>
+      <w:pPr>
+        <w:ind w:left="5040" w:hanging="360"/>
+      </w:pPr>
+    </w:lvl>
+    <w:lvl w:ilvl="7" w:tplc="04150019" w:tentative="1">
+      <w:start w:val="1"/>
+      <w:numFmt w:val="lowerLetter"/>
+      <w:lvlText w:val="%8."/>
+      <w:lvlJc w:val="left"/>
+      <w:pPr>
+        <w:ind w:left="5760" w:hanging="360"/>
+      </w:pPr>
+    </w:lvl>
+    <w:lvl w:ilvl="8" w:tplc="0415001B" w:tentative="1">
+      <w:start w:val="1"/>
+      <w:numFmt w:val="lowerRoman"/>
+      <w:lvlText w:val="%9."/>
+      <w:lvlJc w:val="right"/>
+      <w:pPr>
+        <w:ind w:left="6480" w:hanging="180"/>
+      </w:pPr>
+    </w:lvl>
+  </w:abstractNum>
+  <w:abstractNum w:abstractNumId="3">
     <w:nsid w:val="3BAD0CE1"/>
     <w:multiLevelType w:val="hybridMultilevel"/>
     <w:tmpl w:val="5C0A5046"/>
@@ -13278,10 +13079,13 @@
     <w:abstractNumId w:val="0"/>
   </w:num>
   <w:num w:numId="2">
-    <w:abstractNumId w:val="2"/>
+    <w:abstractNumId w:val="3"/>
   </w:num>
   <w:num w:numId="3">
     <w:abstractNumId w:val="1"/>
+  </w:num>
+  <w:num w:numId="4">
+    <w:abstractNumId w:val="2"/>
   </w:num>
 </w:numbering>
 </file>
@@ -14314,7 +14118,7 @@
 </file>
 
 <file path=customXml/itemProps1.xml><?xml version="1.0" encoding="utf-8"?>
-<ds:datastoreItem xmlns:ds="http://schemas.openxmlformats.org/officeDocument/2006/customXml" ds:itemID="{69B05CAD-2D74-4FB7-AF82-46898EB619D6}">
+<ds:datastoreItem xmlns:ds="http://schemas.openxmlformats.org/officeDocument/2006/customXml" ds:itemID="{E3CE8F08-3B72-4E10-AA71-F7D461B8E1E4}">
   <ds:schemaRefs>
     <ds:schemaRef ds:uri="http://schemas.openxmlformats.org/officeDocument/2006/bibliography"/>
   </ds:schemaRefs>

</xml_diff>